<commit_message>
lab 06 - lab 10
</commit_message>
<xml_diff>
--- a/Lab 07/Practical_7_Wk8_Laravel_ReactJS_CRUD_Part_I.docx
+++ b/Lab 07/Practical_7_Wk8_Laravel_ReactJS_CRUD_Part_I.docx
@@ -1,6 +1,6 @@
 
 <file path=word/document.xml><?xml version="1.0" encoding="utf-8"?>
-<w:document xmlns:wpc="http://schemas.microsoft.com/office/word/2010/wordprocessingCanvas" xmlns:cx="http://schemas.microsoft.com/office/drawing/2014/chartex" xmlns:cx1="http://schemas.microsoft.com/office/drawing/2015/9/8/chartex" xmlns:cx2="http://schemas.microsoft.com/office/drawing/2015/10/21/chartex" xmlns:cx3="http://schemas.microsoft.com/office/drawing/2016/5/9/chartex" xmlns:cx4="http://schemas.microsoft.com/office/drawing/2016/5/10/chartex" xmlns:cx5="http://schemas.microsoft.com/office/drawing/2016/5/11/chartex" xmlns:cx6="http://schemas.microsoft.com/office/drawing/2016/5/12/chartex" xmlns:cx7="http://schemas.microsoft.com/office/drawing/2016/5/13/chartex" xmlns:cx8="http://schemas.microsoft.com/office/drawing/2016/5/14/chartex" xmlns:mc="http://schemas.openxmlformats.org/markup-compatibility/2006" xmlns:aink="http://schemas.microsoft.com/office/drawing/2016/ink" xmlns:am3d="http://schemas.microsoft.com/office/drawing/2017/model3d" xmlns:o="urn:schemas-microsoft-com:office:office" xmlns:oel="http://schemas.microsoft.com/office/2019/extlst" xmlns:r="http://schemas.openxmlformats.org/officeDocument/2006/relationships" xmlns:m="http://schemas.openxmlformats.org/officeDocument/2006/math" xmlns:v="urn:schemas-microsoft-com:vml" xmlns:wp14="http://schemas.microsoft.com/office/word/2010/wordprocessingDrawing" xmlns:wp="http://schemas.openxmlformats.org/drawingml/2006/wordprocessingDrawing" xmlns:w10="urn:schemas-microsoft-com:office:word" xmlns:w="http://schemas.openxmlformats.org/wordprocessingml/2006/main" xmlns:w14="http://schemas.microsoft.com/office/word/2010/wordml" xmlns:w15="http://schemas.microsoft.com/office/word/2012/wordml" xmlns:w16cex="http://schemas.microsoft.com/office/word/2018/wordml/cex" xmlns:w16cid="http://schemas.microsoft.com/office/word/2016/wordml/cid" xmlns:w16="http://schemas.microsoft.com/office/word/2018/wordml" xmlns:w16sdtdh="http://schemas.microsoft.com/office/word/2020/wordml/sdtdatahash" xmlns:w16se="http://schemas.microsoft.com/office/word/2015/wordml/symex" xmlns:wpg="http://schemas.microsoft.com/office/word/2010/wordprocessingGroup" xmlns:wpi="http://schemas.microsoft.com/office/word/2010/wordprocessingInk" xmlns:wne="http://schemas.microsoft.com/office/word/2006/wordml" xmlns:wps="http://schemas.microsoft.com/office/word/2010/wordprocessingShape" mc:Ignorable="w14 w15 w16se w16cid w16 w16cex w16sdtdh wp14">
+<w:document xmlns:wpc="http://schemas.microsoft.com/office/word/2010/wordprocessingCanvas" xmlns:cx="http://schemas.microsoft.com/office/drawing/2014/chartex" xmlns:cx1="http://schemas.microsoft.com/office/drawing/2015/9/8/chartex" xmlns:cx2="http://schemas.microsoft.com/office/drawing/2015/10/21/chartex" xmlns:cx3="http://schemas.microsoft.com/office/drawing/2016/5/9/chartex" xmlns:cx4="http://schemas.microsoft.com/office/drawing/2016/5/10/chartex" xmlns:cx5="http://schemas.microsoft.com/office/drawing/2016/5/11/chartex" xmlns:cx6="http://schemas.microsoft.com/office/drawing/2016/5/12/chartex" xmlns:cx7="http://schemas.microsoft.com/office/drawing/2016/5/13/chartex" xmlns:cx8="http://schemas.microsoft.com/office/drawing/2016/5/14/chartex" xmlns:mc="http://schemas.openxmlformats.org/markup-compatibility/2006" xmlns:aink="http://schemas.microsoft.com/office/drawing/2016/ink" xmlns:am3d="http://schemas.microsoft.com/office/drawing/2017/model3d" xmlns:o="urn:schemas-microsoft-com:office:office" xmlns:oel="http://schemas.microsoft.com/office/2019/extlst" xmlns:r="http://schemas.openxmlformats.org/officeDocument/2006/relationships" xmlns:m="http://schemas.openxmlformats.org/officeDocument/2006/math" xmlns:v="urn:schemas-microsoft-com:vml" xmlns:wp14="http://schemas.microsoft.com/office/word/2010/wordprocessingDrawing" xmlns:wp="http://schemas.openxmlformats.org/drawingml/2006/wordprocessingDrawing" xmlns:w10="urn:schemas-microsoft-com:office:word" xmlns:w="http://schemas.openxmlformats.org/wordprocessingml/2006/main" xmlns:w14="http://schemas.microsoft.com/office/word/2010/wordml" xmlns:w15="http://schemas.microsoft.com/office/word/2012/wordml" xmlns:w16cex="http://schemas.microsoft.com/office/word/2018/wordml/cex" xmlns:w16cid="http://schemas.microsoft.com/office/word/2016/wordml/cid" xmlns:w16="http://schemas.microsoft.com/office/word/2018/wordml" xmlns:w16du="http://schemas.microsoft.com/office/word/2023/wordml/word16du" xmlns:w16sdtdh="http://schemas.microsoft.com/office/word/2020/wordml/sdtdatahash" xmlns:w16se="http://schemas.microsoft.com/office/word/2015/wordml/symex" xmlns:wpg="http://schemas.microsoft.com/office/word/2010/wordprocessingGroup" xmlns:wpi="http://schemas.microsoft.com/office/word/2010/wordprocessingInk" xmlns:wne="http://schemas.microsoft.com/office/word/2006/wordml" xmlns:wps="http://schemas.microsoft.com/office/word/2010/wordprocessingShape" mc:Ignorable="w14 w15 w16se w16cid w16 w16cex w16sdtdh w16du wp14">
   <w:body>
     <w:p>
       <w:pPr>
@@ -33,10 +33,7 @@
         <w:ind w:left="-5" w:right="29"/>
       </w:pPr>
       <w:r>
-        <w:t>In this lab, we will explore the usage of client-</w:t>
-      </w:r>
-      <w:r>
-        <w:t xml:space="preserve">side scripts using a JavaScript library. In this case, we will explore ReactJS library with Laravel with the continuation of previous laravelAuth web application that we have created for Laravel Authentication and Authorization. </w:t>
+        <w:t xml:space="preserve">In this lab, we will explore the usage of client-side scripts using a JavaScript library. In this case, we will explore ReactJS library with Laravel with the continuation of previous laravelAuth web application that we have created for Laravel Authentication and Authorization. </w:t>
       </w:r>
     </w:p>
     <w:p>
@@ -492,12 +489,6 @@
         <w:tblStyle w:val="TableGrid"/>
         <w:tblW w:w="3889" w:type="dxa"/>
         <w:tblInd w:w="0" w:type="dxa"/>
-        <w:tblCellMar>
-          <w:top w:w="0" w:type="dxa"/>
-          <w:left w:w="0" w:type="dxa"/>
-          <w:bottom w:w="0" w:type="dxa"/>
-          <w:right w:w="0" w:type="dxa"/>
-        </w:tblCellMar>
         <w:tblLook w:val="04A0" w:firstRow="1" w:lastRow="0" w:firstColumn="1" w:lastColumn="0" w:noHBand="0" w:noVBand="1"/>
       </w:tblPr>
       <w:tblGrid>
@@ -656,12 +647,22 @@
     </w:p>
     <w:p>
       <w:pPr>
-        <w:spacing w:after="0" w:line="259" w:lineRule="auto"/>
-        <w:ind w:left="0" w:right="0" w:firstLine="0"/>
-        <w:jc w:val="left"/>
+        <w:spacing w:before="240" w:after="269"/>
+        <w:ind w:left="-5"/>
+        <w:rPr>
+          <w:b/>
+          <w:bCs/>
+        </w:rPr>
       </w:pPr>
       <w:r>
         <w:t xml:space="preserve"> </w:t>
+      </w:r>
+      <w:r>
+        <w:rPr>
+          <w:b/>
+          <w:bCs/>
+        </w:rPr>
+        <w:t>Resources/js/components/ Example.js:</w:t>
       </w:r>
     </w:p>
     <w:tbl>
@@ -2073,6 +2074,7 @@
                 <w:szCs w:val="21"/>
                 <w14:ligatures w14:val="none"/>
               </w:rPr>
+              <w:lastRenderedPageBreak/>
               <w:t>export</w:t>
             </w:r>
             <w:r>
@@ -2171,7 +2173,6 @@
                 <w:szCs w:val="21"/>
                 <w14:ligatures w14:val="none"/>
               </w:rPr>
-              <w:lastRenderedPageBreak/>
               <w:t>if</w:t>
             </w:r>
             <w:r>
@@ -3052,6 +3053,7 @@
                 <w:szCs w:val="21"/>
                 <w14:ligatures w14:val="none"/>
               </w:rPr>
+              <w:lastRenderedPageBreak/>
               <w:t>        &lt;div class="relative flex items-top justify-center min-h-screen bg-gray-100 dark:bg-gray-900 sm:items-center py-4 sm:pt-0"&gt;</w:t>
             </w:r>
           </w:p>
@@ -3106,7 +3108,6 @@
                 <w:szCs w:val="21"/>
                 <w14:ligatures w14:val="none"/>
               </w:rPr>
-              <w:lastRenderedPageBreak/>
               <w:t>                &lt;div class="hidden fixed top-0 right-0 px-6 py-4 sm:block"&gt;</w:t>
             </w:r>
           </w:p>
@@ -3589,10 +3590,7 @@
         <w:ind w:left="-5" w:right="29"/>
       </w:pPr>
       <w:r>
-        <w:t>Then, link Welcome Blade to the bootstrap (bootstrap file is in public\css\</w:t>
-      </w:r>
-      <w:r>
-        <w:t xml:space="preserve">app.css), create a division to use React Example Component, and link to javascript (javascript file is in resources\js\app.js) as shown in Figure 3. </w:t>
+        <w:t xml:space="preserve">Then, link Welcome Blade to the bootstrap (bootstrap file is in public\css\app.css), create a division to use React Example Component, and link to javascript (javascript file is in resources\js\app.js) as shown in Figure 3. </w:t>
       </w:r>
     </w:p>
     <w:p>
@@ -3675,6 +3673,7 @@
         <w:jc w:val="left"/>
       </w:pPr>
       <w:r>
+        <w:lastRenderedPageBreak/>
         <w:t xml:space="preserve"> </w:t>
       </w:r>
     </w:p>
@@ -3690,7 +3689,6 @@
           <w:noProof/>
           <w:sz w:val="22"/>
         </w:rPr>
-        <w:lastRenderedPageBreak/>
         <mc:AlternateContent>
           <mc:Choice Requires="wpg">
             <w:drawing>
@@ -4029,6 +4027,7 @@
         <w:rPr>
           <w:noProof/>
         </w:rPr>
+        <w:lastRenderedPageBreak/>
         <w:drawing>
           <wp:inline distT="0" distB="0" distL="0" distR="0" wp14:anchorId="0B573107" wp14:editId="2B009364">
             <wp:extent cx="6120130" cy="1728470"/>
@@ -4102,7 +4101,6 @@
                 <w:szCs w:val="21"/>
                 <w14:ligatures w14:val="none"/>
               </w:rPr>
-              <w:lastRenderedPageBreak/>
               <w:t>&lt;?php</w:t>
             </w:r>
           </w:p>
@@ -4986,10 +4984,7 @@
         <w:ind w:left="-5"/>
       </w:pPr>
       <w:r>
-        <w:t>npm install --</w:t>
-      </w:r>
-      <w:r>
-        <w:t>save bootstrap</w:t>
+        <w:t>npm install --save bootstrap</w:t>
       </w:r>
       <w:r>
         <w:rPr>
@@ -5144,6 +5139,7 @@
         <w:jc w:val="left"/>
       </w:pPr>
       <w:r>
+        <w:lastRenderedPageBreak/>
         <w:t xml:space="preserve"> </w:t>
       </w:r>
     </w:p>
@@ -5165,7 +5161,6 @@
         <w:rPr>
           <w:noProof/>
         </w:rPr>
-        <w:lastRenderedPageBreak/>
         <w:drawing>
           <wp:inline distT="0" distB="0" distL="0" distR="0" wp14:anchorId="2AD185EF" wp14:editId="430BF538">
             <wp:extent cx="6091555" cy="4901946"/>
@@ -5217,6 +5212,45 @@
         <w:t xml:space="preserve"> </w:t>
       </w:r>
     </w:p>
+    <w:p>
+      <w:pPr>
+        <w:spacing w:line="259" w:lineRule="auto"/>
+        <w:ind w:right="40"/>
+        <w:jc w:val="left"/>
+        <w:rPr>
+          <w:b/>
+          <w:bCs/>
+        </w:rPr>
+      </w:pPr>
+    </w:p>
+    <w:p>
+      <w:pPr>
+        <w:spacing w:line="259" w:lineRule="auto"/>
+        <w:ind w:right="40"/>
+        <w:jc w:val="left"/>
+      </w:pPr>
+      <w:r>
+        <w:rPr>
+          <w:b/>
+          <w:bCs/>
+        </w:rPr>
+        <w:t>Resources/js/components/ Example</w:t>
+      </w:r>
+      <w:r>
+        <w:rPr>
+          <w:b/>
+          <w:bCs/>
+        </w:rPr>
+        <w:t>1</w:t>
+      </w:r>
+      <w:r>
+        <w:rPr>
+          <w:b/>
+          <w:bCs/>
+        </w:rPr>
+        <w:t>.js:</w:t>
+      </w:r>
+    </w:p>
     <w:tbl>
       <w:tblPr>
         <w:tblStyle w:val="TableGrid0"/>
@@ -6370,6 +6404,7 @@
                 <w:szCs w:val="21"/>
                 <w14:ligatures w14:val="none"/>
               </w:rPr>
+              <w:lastRenderedPageBreak/>
               <w:t xml:space="preserve">                        </w:t>
             </w:r>
             <w:r>
@@ -6714,7 +6749,6 @@
                 <w:szCs w:val="21"/>
                 <w14:ligatures w14:val="none"/>
               </w:rPr>
-              <w:lastRenderedPageBreak/>
               <w:t xml:space="preserve">                        </w:t>
             </w:r>
             <w:r>
@@ -8284,12 +8318,6 @@
         <w:tblStyle w:val="TableGrid"/>
         <w:tblW w:w="9613" w:type="dxa"/>
         <w:tblInd w:w="-28" w:type="dxa"/>
-        <w:tblCellMar>
-          <w:top w:w="0" w:type="dxa"/>
-          <w:left w:w="0" w:type="dxa"/>
-          <w:bottom w:w="0" w:type="dxa"/>
-          <w:right w:w="0" w:type="dxa"/>
-        </w:tblCellMar>
         <w:tblLook w:val="04A0" w:firstRow="1" w:lastRow="0" w:firstColumn="1" w:lastColumn="0" w:noHBand="0" w:noVBand="1"/>
       </w:tblPr>
       <w:tblGrid>
@@ -8588,6 +8616,494 @@
       <w:r>
         <w:t xml:space="preserve"> </w:t>
       </w:r>
+    </w:p>
+    <w:p>
+      <w:pPr>
+        <w:spacing w:after="0" w:line="259" w:lineRule="auto"/>
+        <w:ind w:left="0" w:right="0" w:firstLine="0"/>
+        <w:jc w:val="left"/>
+        <w:rPr>
+          <w:b/>
+          <w:bCs/>
+        </w:rPr>
+      </w:pPr>
+      <w:r>
+        <w:rPr>
+          <w:b/>
+          <w:bCs/>
+        </w:rPr>
+        <w:t>Resources/js/components/ Example</w:t>
+      </w:r>
+      <w:r>
+        <w:rPr>
+          <w:b/>
+          <w:bCs/>
+        </w:rPr>
+        <w:t>2</w:t>
+      </w:r>
+      <w:r>
+        <w:rPr>
+          <w:b/>
+          <w:bCs/>
+        </w:rPr>
+        <w:t>.js:</w:t>
+      </w:r>
+    </w:p>
+    <w:tbl>
+      <w:tblPr>
+        <w:tblStyle w:val="TableGrid0"/>
+        <w:tblW w:w="0" w:type="auto"/>
+        <w:tblLook w:val="04A0" w:firstRow="1" w:lastRow="0" w:firstColumn="1" w:lastColumn="0" w:noHBand="0" w:noVBand="1"/>
+      </w:tblPr>
+      <w:tblGrid>
+        <w:gridCol w:w="9666"/>
+      </w:tblGrid>
+      <w:tr>
+        <w:tc>
+          <w:tcPr>
+            <w:tcW w:w="9666" w:type="dxa"/>
+          </w:tcPr>
+          <w:p>
+            <w:pPr>
+              <w:spacing w:after="0" w:line="259" w:lineRule="auto"/>
+              <w:ind w:left="0" w:right="0" w:firstLine="0"/>
+              <w:jc w:val="left"/>
+            </w:pPr>
+            <w:r>
+              <w:t>import React, { Component } from 'react';</w:t>
+            </w:r>
+          </w:p>
+          <w:p>
+            <w:pPr>
+              <w:spacing w:after="0" w:line="259" w:lineRule="auto"/>
+              <w:ind w:left="0" w:right="0" w:firstLine="0"/>
+              <w:jc w:val="left"/>
+            </w:pPr>
+            <w:r>
+              <w:t>import ReactDOM from 'react-dom';</w:t>
+            </w:r>
+          </w:p>
+          <w:p>
+            <w:pPr>
+              <w:spacing w:after="0" w:line="259" w:lineRule="auto"/>
+              <w:ind w:left="0" w:right="0" w:firstLine="0"/>
+              <w:jc w:val="left"/>
+            </w:pPr>
+            <w:r>
+              <w:t>import { Table, Button } from 'reactstrap';</w:t>
+            </w:r>
+          </w:p>
+          <w:p>
+            <w:pPr>
+              <w:spacing w:after="0" w:line="259" w:lineRule="auto"/>
+              <w:ind w:left="0" w:right="0" w:firstLine="0"/>
+              <w:jc w:val="left"/>
+            </w:pPr>
+          </w:p>
+          <w:p>
+            <w:pPr>
+              <w:spacing w:after="0" w:line="259" w:lineRule="auto"/>
+              <w:ind w:left="0" w:right="0" w:firstLine="0"/>
+              <w:jc w:val="left"/>
+            </w:pPr>
+            <w:r>
+              <w:t>export default class Example extends Component {</w:t>
+            </w:r>
+          </w:p>
+          <w:p>
+            <w:pPr>
+              <w:spacing w:after="0" w:line="259" w:lineRule="auto"/>
+              <w:ind w:left="0" w:right="0" w:firstLine="0"/>
+              <w:jc w:val="left"/>
+            </w:pPr>
+            <w:r>
+              <w:t>    constructor() {</w:t>
+            </w:r>
+          </w:p>
+          <w:p>
+            <w:pPr>
+              <w:spacing w:after="0" w:line="259" w:lineRule="auto"/>
+              <w:ind w:left="0" w:right="0" w:firstLine="0"/>
+              <w:jc w:val="left"/>
+            </w:pPr>
+            <w:r>
+              <w:t>        super()</w:t>
+            </w:r>
+          </w:p>
+          <w:p>
+            <w:pPr>
+              <w:spacing w:after="0" w:line="259" w:lineRule="auto"/>
+              <w:ind w:left="0" w:right="0" w:firstLine="0"/>
+              <w:jc w:val="left"/>
+            </w:pPr>
+            <w:r>
+              <w:t>        this.state = {</w:t>
+            </w:r>
+          </w:p>
+          <w:p>
+            <w:pPr>
+              <w:spacing w:after="0" w:line="259" w:lineRule="auto"/>
+              <w:ind w:left="0" w:right="0" w:firstLine="0"/>
+              <w:jc w:val="left"/>
+            </w:pPr>
+            <w:r>
+              <w:t>            posts: []</w:t>
+            </w:r>
+          </w:p>
+          <w:p>
+            <w:pPr>
+              <w:spacing w:after="0" w:line="259" w:lineRule="auto"/>
+              <w:ind w:left="0" w:right="0" w:firstLine="0"/>
+              <w:jc w:val="left"/>
+            </w:pPr>
+            <w:r>
+              <w:t>        }</w:t>
+            </w:r>
+          </w:p>
+          <w:p>
+            <w:pPr>
+              <w:spacing w:after="0" w:line="259" w:lineRule="auto"/>
+              <w:ind w:left="0" w:right="0" w:firstLine="0"/>
+              <w:jc w:val="left"/>
+            </w:pPr>
+            <w:r>
+              <w:t>    }</w:t>
+            </w:r>
+          </w:p>
+          <w:p>
+            <w:pPr>
+              <w:spacing w:after="0" w:line="259" w:lineRule="auto"/>
+              <w:ind w:left="0" w:right="0" w:firstLine="0"/>
+              <w:jc w:val="left"/>
+            </w:pPr>
+            <w:r>
+              <w:t>    render() {</w:t>
+            </w:r>
+          </w:p>
+          <w:p>
+            <w:pPr>
+              <w:spacing w:after="0" w:line="259" w:lineRule="auto"/>
+              <w:ind w:left="0" w:right="0" w:firstLine="0"/>
+              <w:jc w:val="left"/>
+            </w:pPr>
+            <w:r>
+              <w:t>        return (</w:t>
+            </w:r>
+          </w:p>
+          <w:p>
+            <w:pPr>
+              <w:spacing w:after="0" w:line="259" w:lineRule="auto"/>
+              <w:ind w:left="0" w:right="0" w:firstLine="0"/>
+              <w:jc w:val="left"/>
+            </w:pPr>
+            <w:r>
+              <w:t>            &lt;div className="container"&gt;</w:t>
+            </w:r>
+          </w:p>
+          <w:p>
+            <w:pPr>
+              <w:spacing w:after="0" w:line="259" w:lineRule="auto"/>
+              <w:ind w:left="0" w:right="0" w:firstLine="0"/>
+              <w:jc w:val="left"/>
+            </w:pPr>
+            <w:r>
+              <w:t>                &lt;Table&gt;</w:t>
+            </w:r>
+          </w:p>
+          <w:p>
+            <w:pPr>
+              <w:spacing w:after="0" w:line="259" w:lineRule="auto"/>
+              <w:ind w:left="0" w:right="0" w:firstLine="0"/>
+              <w:jc w:val="left"/>
+            </w:pPr>
+            <w:r>
+              <w:t>                    &lt;thead&gt;</w:t>
+            </w:r>
+          </w:p>
+          <w:p>
+            <w:pPr>
+              <w:spacing w:after="0" w:line="259" w:lineRule="auto"/>
+              <w:ind w:left="0" w:right="0" w:firstLine="0"/>
+              <w:jc w:val="left"/>
+            </w:pPr>
+            <w:r>
+              <w:t>                        &lt;tr&gt;</w:t>
+            </w:r>
+          </w:p>
+          <w:p>
+            <w:pPr>
+              <w:spacing w:after="0" w:line="259" w:lineRule="auto"/>
+              <w:ind w:left="0" w:right="0" w:firstLine="0"/>
+              <w:jc w:val="left"/>
+            </w:pPr>
+            <w:r>
+              <w:t>                            &lt;th&gt;ID&lt;/th&gt;</w:t>
+            </w:r>
+          </w:p>
+          <w:p>
+            <w:pPr>
+              <w:spacing w:after="0" w:line="259" w:lineRule="auto"/>
+              <w:ind w:left="0" w:right="0" w:firstLine="0"/>
+              <w:jc w:val="left"/>
+            </w:pPr>
+            <w:r>
+              <w:t>                            &lt;th&gt;Title&lt;/th&gt;</w:t>
+            </w:r>
+          </w:p>
+          <w:p>
+            <w:pPr>
+              <w:spacing w:after="0" w:line="259" w:lineRule="auto"/>
+              <w:ind w:left="0" w:right="0" w:firstLine="0"/>
+              <w:jc w:val="left"/>
+            </w:pPr>
+            <w:r>
+              <w:t>                            &lt;th&gt;Content&lt;/th&gt;</w:t>
+            </w:r>
+          </w:p>
+          <w:p>
+            <w:pPr>
+              <w:spacing w:after="0" w:line="259" w:lineRule="auto"/>
+              <w:ind w:left="0" w:right="0" w:firstLine="0"/>
+              <w:jc w:val="left"/>
+            </w:pPr>
+            <w:r>
+              <w:t>                            &lt;th&gt;Action&lt;/th&gt;</w:t>
+            </w:r>
+          </w:p>
+          <w:p>
+            <w:pPr>
+              <w:spacing w:after="0" w:line="259" w:lineRule="auto"/>
+              <w:ind w:left="0" w:right="0" w:firstLine="0"/>
+              <w:jc w:val="left"/>
+            </w:pPr>
+            <w:r>
+              <w:t>                        &lt;/tr&gt;</w:t>
+            </w:r>
+          </w:p>
+          <w:p>
+            <w:pPr>
+              <w:spacing w:after="0" w:line="259" w:lineRule="auto"/>
+              <w:ind w:left="0" w:right="0" w:firstLine="0"/>
+              <w:jc w:val="left"/>
+            </w:pPr>
+            <w:r>
+              <w:t>                    &lt;/thead&gt;</w:t>
+            </w:r>
+          </w:p>
+          <w:p>
+            <w:pPr>
+              <w:spacing w:after="0" w:line="259" w:lineRule="auto"/>
+              <w:ind w:left="0" w:right="0" w:firstLine="0"/>
+              <w:jc w:val="left"/>
+            </w:pPr>
+            <w:r>
+              <w:t>                    &lt;tbody&gt;</w:t>
+            </w:r>
+          </w:p>
+          <w:p>
+            <w:pPr>
+              <w:spacing w:after="0" w:line="259" w:lineRule="auto"/>
+              <w:ind w:left="0" w:right="0" w:firstLine="0"/>
+              <w:jc w:val="left"/>
+            </w:pPr>
+            <w:r>
+              <w:t>                        &lt;tr&gt;</w:t>
+            </w:r>
+          </w:p>
+          <w:p>
+            <w:pPr>
+              <w:spacing w:after="0" w:line="259" w:lineRule="auto"/>
+              <w:ind w:left="0" w:right="0" w:firstLine="0"/>
+              <w:jc w:val="left"/>
+            </w:pPr>
+            <w:r>
+              <w:t>                            &lt;td&gt;1&lt;/td&gt;</w:t>
+            </w:r>
+          </w:p>
+          <w:p>
+            <w:pPr>
+              <w:spacing w:after="0" w:line="259" w:lineRule="auto"/>
+              <w:ind w:left="0" w:right="0" w:firstLine="0"/>
+              <w:jc w:val="left"/>
+            </w:pPr>
+            <w:r>
+              <w:t>                            &lt;td&gt;React Post 1&lt;/td&gt;</w:t>
+            </w:r>
+          </w:p>
+          <w:p>
+            <w:pPr>
+              <w:spacing w:after="0" w:line="259" w:lineRule="auto"/>
+              <w:ind w:left="0" w:right="0" w:firstLine="0"/>
+              <w:jc w:val="left"/>
+            </w:pPr>
+            <w:r>
+              <w:t>                            &lt;td&gt;This is the first reactstrap Post &lt;/td&gt;</w:t>
+            </w:r>
+          </w:p>
+          <w:p>
+            <w:pPr>
+              <w:spacing w:after="0" w:line="259" w:lineRule="auto"/>
+              <w:ind w:left="0" w:right="0" w:firstLine="0"/>
+              <w:jc w:val="left"/>
+            </w:pPr>
+            <w:r>
+              <w:t>                            &lt;td&gt;</w:t>
+            </w:r>
+          </w:p>
+          <w:p>
+            <w:pPr>
+              <w:spacing w:after="0" w:line="259" w:lineRule="auto"/>
+              <w:ind w:left="0" w:right="0" w:firstLine="0"/>
+              <w:jc w:val="left"/>
+            </w:pPr>
+            <w:r>
+              <w:t>                                &lt;Button color="success" size="sm"&gt;Edit&lt;/Button&gt;</w:t>
+            </w:r>
+          </w:p>
+          <w:p>
+            <w:pPr>
+              <w:spacing w:after="0" w:line="259" w:lineRule="auto"/>
+              <w:ind w:left="0" w:right="0" w:firstLine="0"/>
+              <w:jc w:val="left"/>
+            </w:pPr>
+            <w:r>
+              <w:t>                                &lt;Button color="danger" size="sm"&gt;Delete&lt;/Button&gt;</w:t>
+            </w:r>
+          </w:p>
+          <w:p>
+            <w:pPr>
+              <w:spacing w:after="0" w:line="259" w:lineRule="auto"/>
+              <w:ind w:left="0" w:right="0" w:firstLine="0"/>
+              <w:jc w:val="left"/>
+            </w:pPr>
+            <w:r>
+              <w:t>                            &lt;/td&gt;</w:t>
+            </w:r>
+          </w:p>
+          <w:p>
+            <w:pPr>
+              <w:spacing w:after="0" w:line="259" w:lineRule="auto"/>
+              <w:ind w:left="0" w:right="0" w:firstLine="0"/>
+              <w:jc w:val="left"/>
+            </w:pPr>
+            <w:r>
+              <w:t>                        &lt;/tr&gt;</w:t>
+            </w:r>
+          </w:p>
+          <w:p>
+            <w:pPr>
+              <w:spacing w:after="0" w:line="259" w:lineRule="auto"/>
+              <w:ind w:left="0" w:right="0" w:firstLine="0"/>
+              <w:jc w:val="left"/>
+            </w:pPr>
+            <w:r>
+              <w:lastRenderedPageBreak/>
+              <w:t>                    &lt;/tbody&gt;</w:t>
+            </w:r>
+          </w:p>
+          <w:p>
+            <w:pPr>
+              <w:spacing w:after="0" w:line="259" w:lineRule="auto"/>
+              <w:ind w:left="0" w:right="0" w:firstLine="0"/>
+              <w:jc w:val="left"/>
+            </w:pPr>
+            <w:r>
+              <w:t>                &lt;/Table&gt;</w:t>
+            </w:r>
+          </w:p>
+          <w:p>
+            <w:pPr>
+              <w:spacing w:after="0" w:line="259" w:lineRule="auto"/>
+              <w:ind w:left="0" w:right="0" w:firstLine="0"/>
+              <w:jc w:val="left"/>
+            </w:pPr>
+            <w:r>
+              <w:t>            &lt;/div&gt;</w:t>
+            </w:r>
+          </w:p>
+          <w:p>
+            <w:pPr>
+              <w:spacing w:after="0" w:line="259" w:lineRule="auto"/>
+              <w:ind w:left="0" w:right="0" w:firstLine="0"/>
+              <w:jc w:val="left"/>
+            </w:pPr>
+            <w:r>
+              <w:t>        );</w:t>
+            </w:r>
+          </w:p>
+          <w:p>
+            <w:pPr>
+              <w:spacing w:after="0" w:line="259" w:lineRule="auto"/>
+              <w:ind w:left="0" w:right="0" w:firstLine="0"/>
+              <w:jc w:val="left"/>
+            </w:pPr>
+            <w:r>
+              <w:t>    }</w:t>
+            </w:r>
+          </w:p>
+          <w:p>
+            <w:pPr>
+              <w:spacing w:after="0" w:line="259" w:lineRule="auto"/>
+              <w:ind w:left="0" w:right="0" w:firstLine="0"/>
+              <w:jc w:val="left"/>
+            </w:pPr>
+            <w:r>
+              <w:t>}</w:t>
+            </w:r>
+          </w:p>
+          <w:p>
+            <w:pPr>
+              <w:spacing w:after="0" w:line="259" w:lineRule="auto"/>
+              <w:ind w:left="0" w:right="0" w:firstLine="0"/>
+              <w:jc w:val="left"/>
+            </w:pPr>
+          </w:p>
+          <w:p>
+            <w:pPr>
+              <w:spacing w:after="0" w:line="259" w:lineRule="auto"/>
+              <w:ind w:left="0" w:right="0" w:firstLine="0"/>
+              <w:jc w:val="left"/>
+            </w:pPr>
+            <w:r>
+              <w:t>if (document.getElementById('example')) {</w:t>
+            </w:r>
+          </w:p>
+          <w:p>
+            <w:pPr>
+              <w:spacing w:after="0" w:line="259" w:lineRule="auto"/>
+              <w:ind w:left="0" w:right="0" w:firstLine="0"/>
+              <w:jc w:val="left"/>
+            </w:pPr>
+            <w:r>
+              <w:t>    ReactDOM.render(&lt;Example /&gt;, document.getElementById('example'));</w:t>
+            </w:r>
+          </w:p>
+          <w:p>
+            <w:pPr>
+              <w:spacing w:after="0" w:line="259" w:lineRule="auto"/>
+              <w:ind w:left="0" w:right="0" w:firstLine="0"/>
+              <w:jc w:val="left"/>
+            </w:pPr>
+            <w:r>
+              <w:t>}</w:t>
+            </w:r>
+          </w:p>
+          <w:p>
+            <w:pPr>
+              <w:spacing w:after="0" w:line="259" w:lineRule="auto"/>
+              <w:ind w:left="0" w:right="0" w:firstLine="0"/>
+              <w:jc w:val="left"/>
+            </w:pPr>
+          </w:p>
+        </w:tc>
+      </w:tr>
+    </w:tbl>
+    <w:p>
+      <w:pPr>
+        <w:spacing w:after="0" w:line="259" w:lineRule="auto"/>
+        <w:ind w:left="0" w:right="0" w:firstLine="0"/>
+        <w:jc w:val="left"/>
+      </w:pPr>
     </w:p>
     <w:p>
       <w:pPr>
@@ -14689,6 +15205,9 @@
         <w:jc w:val="left"/>
       </w:pPr>
       <w:r>
+        <w:rPr>
+          <w:noProof/>
+        </w:rPr>
         <w:drawing>
           <wp:inline distT="0" distB="0" distL="0" distR="0" wp14:anchorId="124DA06A" wp14:editId="74598ACF">
             <wp:extent cx="6144260" cy="3996055"/>
@@ -14910,6 +15429,9 @@
         <w:jc w:val="left"/>
       </w:pPr>
       <w:r>
+        <w:rPr>
+          <w:noProof/>
+        </w:rPr>
         <w:drawing>
           <wp:inline distT="0" distB="0" distL="0" distR="0" wp14:anchorId="2A28112A" wp14:editId="71E109CF">
             <wp:extent cx="6144260" cy="3432175"/>
@@ -15191,6 +15713,9 @@
         <w:jc w:val="left"/>
       </w:pPr>
       <w:r>
+        <w:rPr>
+          <w:noProof/>
+        </w:rPr>
         <w:drawing>
           <wp:inline distT="0" distB="0" distL="0" distR="0" wp14:anchorId="6EA9A3C9" wp14:editId="53920549">
             <wp:extent cx="6144260" cy="3347085"/>
@@ -15573,6 +16098,9 @@
         <w:t xml:space="preserve"> </w:t>
       </w:r>
       <w:r>
+        <w:rPr>
+          <w:noProof/>
+        </w:rPr>
         <w:drawing>
           <wp:inline distT="0" distB="0" distL="0" distR="0" wp14:anchorId="1A032B15" wp14:editId="53C62343">
             <wp:extent cx="6144260" cy="2812415"/>
@@ -15752,6 +16280,32 @@
         <w:ind w:left="-5" w:right="29"/>
       </w:pPr>
     </w:p>
+    <w:p>
+      <w:pPr>
+        <w:ind w:left="-5" w:right="29"/>
+      </w:pPr>
+      <w:r>
+        <w:rPr>
+          <w:b/>
+          <w:bCs/>
+        </w:rPr>
+        <w:t>Resources/js/components/ Example</w:t>
+      </w:r>
+      <w:r>
+        <w:rPr>
+          <w:b/>
+          <w:bCs/>
+        </w:rPr>
+        <w:t>3</w:t>
+      </w:r>
+      <w:r>
+        <w:rPr>
+          <w:b/>
+          <w:bCs/>
+        </w:rPr>
+        <w:t>.js:</w:t>
+      </w:r>
+    </w:p>
     <w:tbl>
       <w:tblPr>
         <w:tblStyle w:val="TableGrid0"/>
@@ -19187,6 +19741,7 @@
                 <w:szCs w:val="21"/>
                 <w14:ligatures w14:val="none"/>
               </w:rPr>
+              <w:lastRenderedPageBreak/>
               <w:t xml:space="preserve">                        </w:t>
             </w:r>
             <w:r>
@@ -19247,7 +19802,6 @@
                 <w:szCs w:val="21"/>
                 <w14:ligatures w14:val="none"/>
               </w:rPr>
-              <w:lastRenderedPageBreak/>
               <w:t xml:space="preserve">                            </w:t>
             </w:r>
             <w:r>
@@ -20545,7 +21099,7 @@
 </file>
 
 <file path=word/endnotes.xml><?xml version="1.0" encoding="utf-8"?>
-<w:endnotes xmlns:wpc="http://schemas.microsoft.com/office/word/2010/wordprocessingCanvas" xmlns:cx="http://schemas.microsoft.com/office/drawing/2014/chartex" xmlns:cx1="http://schemas.microsoft.com/office/drawing/2015/9/8/chartex" xmlns:cx2="http://schemas.microsoft.com/office/drawing/2015/10/21/chartex" xmlns:cx3="http://schemas.microsoft.com/office/drawing/2016/5/9/chartex" xmlns:cx4="http://schemas.microsoft.com/office/drawing/2016/5/10/chartex" xmlns:cx5="http://schemas.microsoft.com/office/drawing/2016/5/11/chartex" xmlns:cx6="http://schemas.microsoft.com/office/drawing/2016/5/12/chartex" xmlns:cx7="http://schemas.microsoft.com/office/drawing/2016/5/13/chartex" xmlns:cx8="http://schemas.microsoft.com/office/drawing/2016/5/14/chartex" xmlns:mc="http://schemas.openxmlformats.org/markup-compatibility/2006" xmlns:aink="http://schemas.microsoft.com/office/drawing/2016/ink" xmlns:am3d="http://schemas.microsoft.com/office/drawing/2017/model3d" xmlns:o="urn:schemas-microsoft-com:office:office" xmlns:oel="http://schemas.microsoft.com/office/2019/extlst" xmlns:r="http://schemas.openxmlformats.org/officeDocument/2006/relationships" xmlns:m="http://schemas.openxmlformats.org/officeDocument/2006/math" xmlns:v="urn:schemas-microsoft-com:vml" xmlns:wp14="http://schemas.microsoft.com/office/word/2010/wordprocessingDrawing" xmlns:wp="http://schemas.openxmlformats.org/drawingml/2006/wordprocessingDrawing" xmlns:w10="urn:schemas-microsoft-com:office:word" xmlns:w="http://schemas.openxmlformats.org/wordprocessingml/2006/main" xmlns:w14="http://schemas.microsoft.com/office/word/2010/wordml" xmlns:w15="http://schemas.microsoft.com/office/word/2012/wordml" xmlns:w16cex="http://schemas.microsoft.com/office/word/2018/wordml/cex" xmlns:w16cid="http://schemas.microsoft.com/office/word/2016/wordml/cid" xmlns:w16="http://schemas.microsoft.com/office/word/2018/wordml" xmlns:w16sdtdh="http://schemas.microsoft.com/office/word/2020/wordml/sdtdatahash" xmlns:w16se="http://schemas.microsoft.com/office/word/2015/wordml/symex" xmlns:wpg="http://schemas.microsoft.com/office/word/2010/wordprocessingGroup" xmlns:wpi="http://schemas.microsoft.com/office/word/2010/wordprocessingInk" xmlns:wne="http://schemas.microsoft.com/office/word/2006/wordml" xmlns:wps="http://schemas.microsoft.com/office/word/2010/wordprocessingShape" mc:Ignorable="w14 w15 w16se w16cid w16 w16cex w16sdtdh wp14">
+<w:endnotes xmlns:wpc="http://schemas.microsoft.com/office/word/2010/wordprocessingCanvas" xmlns:cx="http://schemas.microsoft.com/office/drawing/2014/chartex" xmlns:cx1="http://schemas.microsoft.com/office/drawing/2015/9/8/chartex" xmlns:cx2="http://schemas.microsoft.com/office/drawing/2015/10/21/chartex" xmlns:cx3="http://schemas.microsoft.com/office/drawing/2016/5/9/chartex" xmlns:cx4="http://schemas.microsoft.com/office/drawing/2016/5/10/chartex" xmlns:cx5="http://schemas.microsoft.com/office/drawing/2016/5/11/chartex" xmlns:cx6="http://schemas.microsoft.com/office/drawing/2016/5/12/chartex" xmlns:cx7="http://schemas.microsoft.com/office/drawing/2016/5/13/chartex" xmlns:cx8="http://schemas.microsoft.com/office/drawing/2016/5/14/chartex" xmlns:mc="http://schemas.openxmlformats.org/markup-compatibility/2006" xmlns:aink="http://schemas.microsoft.com/office/drawing/2016/ink" xmlns:am3d="http://schemas.microsoft.com/office/drawing/2017/model3d" xmlns:o="urn:schemas-microsoft-com:office:office" xmlns:oel="http://schemas.microsoft.com/office/2019/extlst" xmlns:r="http://schemas.openxmlformats.org/officeDocument/2006/relationships" xmlns:m="http://schemas.openxmlformats.org/officeDocument/2006/math" xmlns:v="urn:schemas-microsoft-com:vml" xmlns:wp14="http://schemas.microsoft.com/office/word/2010/wordprocessingDrawing" xmlns:wp="http://schemas.openxmlformats.org/drawingml/2006/wordprocessingDrawing" xmlns:w10="urn:schemas-microsoft-com:office:word" xmlns:w="http://schemas.openxmlformats.org/wordprocessingml/2006/main" xmlns:w14="http://schemas.microsoft.com/office/word/2010/wordml" xmlns:w15="http://schemas.microsoft.com/office/word/2012/wordml" xmlns:w16cex="http://schemas.microsoft.com/office/word/2018/wordml/cex" xmlns:w16cid="http://schemas.microsoft.com/office/word/2016/wordml/cid" xmlns:w16="http://schemas.microsoft.com/office/word/2018/wordml" xmlns:w16du="http://schemas.microsoft.com/office/word/2023/wordml/word16du" xmlns:w16sdtdh="http://schemas.microsoft.com/office/word/2020/wordml/sdtdatahash" xmlns:w16se="http://schemas.microsoft.com/office/word/2015/wordml/symex" xmlns:wpg="http://schemas.microsoft.com/office/word/2010/wordprocessingGroup" xmlns:wpi="http://schemas.microsoft.com/office/word/2010/wordprocessingInk" xmlns:wne="http://schemas.microsoft.com/office/word/2006/wordml" xmlns:wps="http://schemas.microsoft.com/office/word/2010/wordprocessingShape" mc:Ignorable="w14 w15 w16se w16cid w16 w16cex w16sdtdh w16du wp14">
   <w:endnote w:type="separator" w:id="-1">
     <w:p>
       <w:pPr>
@@ -20570,7 +21124,7 @@
 </file>
 
 <file path=word/footnotes.xml><?xml version="1.0" encoding="utf-8"?>
-<w:footnotes xmlns:wpc="http://schemas.microsoft.com/office/word/2010/wordprocessingCanvas" xmlns:cx="http://schemas.microsoft.com/office/drawing/2014/chartex" xmlns:cx1="http://schemas.microsoft.com/office/drawing/2015/9/8/chartex" xmlns:cx2="http://schemas.microsoft.com/office/drawing/2015/10/21/chartex" xmlns:cx3="http://schemas.microsoft.com/office/drawing/2016/5/9/chartex" xmlns:cx4="http://schemas.microsoft.com/office/drawing/2016/5/10/chartex" xmlns:cx5="http://schemas.microsoft.com/office/drawing/2016/5/11/chartex" xmlns:cx6="http://schemas.microsoft.com/office/drawing/2016/5/12/chartex" xmlns:cx7="http://schemas.microsoft.com/office/drawing/2016/5/13/chartex" xmlns:cx8="http://schemas.microsoft.com/office/drawing/2016/5/14/chartex" xmlns:mc="http://schemas.openxmlformats.org/markup-compatibility/2006" xmlns:aink="http://schemas.microsoft.com/office/drawing/2016/ink" xmlns:am3d="http://schemas.microsoft.com/office/drawing/2017/model3d" xmlns:o="urn:schemas-microsoft-com:office:office" xmlns:oel="http://schemas.microsoft.com/office/2019/extlst" xmlns:r="http://schemas.openxmlformats.org/officeDocument/2006/relationships" xmlns:m="http://schemas.openxmlformats.org/officeDocument/2006/math" xmlns:v="urn:schemas-microsoft-com:vml" xmlns:wp14="http://schemas.microsoft.com/office/word/2010/wordprocessingDrawing" xmlns:wp="http://schemas.openxmlformats.org/drawingml/2006/wordprocessingDrawing" xmlns:w10="urn:schemas-microsoft-com:office:word" xmlns:w="http://schemas.openxmlformats.org/wordprocessingml/2006/main" xmlns:w14="http://schemas.microsoft.com/office/word/2010/wordml" xmlns:w15="http://schemas.microsoft.com/office/word/2012/wordml" xmlns:w16cex="http://schemas.microsoft.com/office/word/2018/wordml/cex" xmlns:w16cid="http://schemas.microsoft.com/office/word/2016/wordml/cid" xmlns:w16="http://schemas.microsoft.com/office/word/2018/wordml" xmlns:w16sdtdh="http://schemas.microsoft.com/office/word/2020/wordml/sdtdatahash" xmlns:w16se="http://schemas.microsoft.com/office/word/2015/wordml/symex" xmlns:wpg="http://schemas.microsoft.com/office/word/2010/wordprocessingGroup" xmlns:wpi="http://schemas.microsoft.com/office/word/2010/wordprocessingInk" xmlns:wne="http://schemas.microsoft.com/office/word/2006/wordml" xmlns:wps="http://schemas.microsoft.com/office/word/2010/wordprocessingShape" mc:Ignorable="w14 w15 w16se w16cid w16 w16cex w16sdtdh wp14">
+<w:footnotes xmlns:wpc="http://schemas.microsoft.com/office/word/2010/wordprocessingCanvas" xmlns:cx="http://schemas.microsoft.com/office/drawing/2014/chartex" xmlns:cx1="http://schemas.microsoft.com/office/drawing/2015/9/8/chartex" xmlns:cx2="http://schemas.microsoft.com/office/drawing/2015/10/21/chartex" xmlns:cx3="http://schemas.microsoft.com/office/drawing/2016/5/9/chartex" xmlns:cx4="http://schemas.microsoft.com/office/drawing/2016/5/10/chartex" xmlns:cx5="http://schemas.microsoft.com/office/drawing/2016/5/11/chartex" xmlns:cx6="http://schemas.microsoft.com/office/drawing/2016/5/12/chartex" xmlns:cx7="http://schemas.microsoft.com/office/drawing/2016/5/13/chartex" xmlns:cx8="http://schemas.microsoft.com/office/drawing/2016/5/14/chartex" xmlns:mc="http://schemas.openxmlformats.org/markup-compatibility/2006" xmlns:aink="http://schemas.microsoft.com/office/drawing/2016/ink" xmlns:am3d="http://schemas.microsoft.com/office/drawing/2017/model3d" xmlns:o="urn:schemas-microsoft-com:office:office" xmlns:oel="http://schemas.microsoft.com/office/2019/extlst" xmlns:r="http://schemas.openxmlformats.org/officeDocument/2006/relationships" xmlns:m="http://schemas.openxmlformats.org/officeDocument/2006/math" xmlns:v="urn:schemas-microsoft-com:vml" xmlns:wp14="http://schemas.microsoft.com/office/word/2010/wordprocessingDrawing" xmlns:wp="http://schemas.openxmlformats.org/drawingml/2006/wordprocessingDrawing" xmlns:w10="urn:schemas-microsoft-com:office:word" xmlns:w="http://schemas.openxmlformats.org/wordprocessingml/2006/main" xmlns:w14="http://schemas.microsoft.com/office/word/2010/wordml" xmlns:w15="http://schemas.microsoft.com/office/word/2012/wordml" xmlns:w16cex="http://schemas.microsoft.com/office/word/2018/wordml/cex" xmlns:w16cid="http://schemas.microsoft.com/office/word/2016/wordml/cid" xmlns:w16="http://schemas.microsoft.com/office/word/2018/wordml" xmlns:w16du="http://schemas.microsoft.com/office/word/2023/wordml/word16du" xmlns:w16sdtdh="http://schemas.microsoft.com/office/word/2020/wordml/sdtdatahash" xmlns:w16se="http://schemas.microsoft.com/office/word/2015/wordml/symex" xmlns:wpg="http://schemas.microsoft.com/office/word/2010/wordprocessingGroup" xmlns:wpi="http://schemas.microsoft.com/office/word/2010/wordprocessingInk" xmlns:wne="http://schemas.microsoft.com/office/word/2006/wordml" xmlns:wps="http://schemas.microsoft.com/office/word/2010/wordprocessingShape" mc:Ignorable="w14 w15 w16se w16cid w16 w16cex w16sdtdh w16du wp14">
   <w:footnote w:type="separator" w:id="-1">
     <w:p>
       <w:pPr>
@@ -20595,7 +21149,7 @@
 </file>
 
 <file path=word/header1.xml><?xml version="1.0" encoding="utf-8"?>
-<w:hdr xmlns:wpc="http://schemas.microsoft.com/office/word/2010/wordprocessingCanvas" xmlns:cx="http://schemas.microsoft.com/office/drawing/2014/chartex" xmlns:cx1="http://schemas.microsoft.com/office/drawing/2015/9/8/chartex" xmlns:cx2="http://schemas.microsoft.com/office/drawing/2015/10/21/chartex" xmlns:cx3="http://schemas.microsoft.com/office/drawing/2016/5/9/chartex" xmlns:cx4="http://schemas.microsoft.com/office/drawing/2016/5/10/chartex" xmlns:cx5="http://schemas.microsoft.com/office/drawing/2016/5/11/chartex" xmlns:cx6="http://schemas.microsoft.com/office/drawing/2016/5/12/chartex" xmlns:cx7="http://schemas.microsoft.com/office/drawing/2016/5/13/chartex" xmlns:cx8="http://schemas.microsoft.com/office/drawing/2016/5/14/chartex" xmlns:mc="http://schemas.openxmlformats.org/markup-compatibility/2006" xmlns:aink="http://schemas.microsoft.com/office/drawing/2016/ink" xmlns:am3d="http://schemas.microsoft.com/office/drawing/2017/model3d" xmlns:o="urn:schemas-microsoft-com:office:office" xmlns:oel="http://schemas.microsoft.com/office/2019/extlst" xmlns:r="http://schemas.openxmlformats.org/officeDocument/2006/relationships" xmlns:m="http://schemas.openxmlformats.org/officeDocument/2006/math" xmlns:v="urn:schemas-microsoft-com:vml" xmlns:wp14="http://schemas.microsoft.com/office/word/2010/wordprocessingDrawing" xmlns:wp="http://schemas.openxmlformats.org/drawingml/2006/wordprocessingDrawing" xmlns:w10="urn:schemas-microsoft-com:office:word" xmlns:w="http://schemas.openxmlformats.org/wordprocessingml/2006/main" xmlns:w14="http://schemas.microsoft.com/office/word/2010/wordml" xmlns:w15="http://schemas.microsoft.com/office/word/2012/wordml" xmlns:w16cex="http://schemas.microsoft.com/office/word/2018/wordml/cex" xmlns:w16cid="http://schemas.microsoft.com/office/word/2016/wordml/cid" xmlns:w16="http://schemas.microsoft.com/office/word/2018/wordml" xmlns:w16sdtdh="http://schemas.microsoft.com/office/word/2020/wordml/sdtdatahash" xmlns:w16se="http://schemas.microsoft.com/office/word/2015/wordml/symex" xmlns:wpg="http://schemas.microsoft.com/office/word/2010/wordprocessingGroup" xmlns:wpi="http://schemas.microsoft.com/office/word/2010/wordprocessingInk" xmlns:wne="http://schemas.microsoft.com/office/word/2006/wordml" xmlns:wps="http://schemas.microsoft.com/office/word/2010/wordprocessingShape" mc:Ignorable="w14 w15 w16se w16cid w16 w16cex w16sdtdh wp14">
+<w:hdr xmlns:wpc="http://schemas.microsoft.com/office/word/2010/wordprocessingCanvas" xmlns:cx="http://schemas.microsoft.com/office/drawing/2014/chartex" xmlns:cx1="http://schemas.microsoft.com/office/drawing/2015/9/8/chartex" xmlns:cx2="http://schemas.microsoft.com/office/drawing/2015/10/21/chartex" xmlns:cx3="http://schemas.microsoft.com/office/drawing/2016/5/9/chartex" xmlns:cx4="http://schemas.microsoft.com/office/drawing/2016/5/10/chartex" xmlns:cx5="http://schemas.microsoft.com/office/drawing/2016/5/11/chartex" xmlns:cx6="http://schemas.microsoft.com/office/drawing/2016/5/12/chartex" xmlns:cx7="http://schemas.microsoft.com/office/drawing/2016/5/13/chartex" xmlns:cx8="http://schemas.microsoft.com/office/drawing/2016/5/14/chartex" xmlns:mc="http://schemas.openxmlformats.org/markup-compatibility/2006" xmlns:aink="http://schemas.microsoft.com/office/drawing/2016/ink" xmlns:am3d="http://schemas.microsoft.com/office/drawing/2017/model3d" xmlns:o="urn:schemas-microsoft-com:office:office" xmlns:oel="http://schemas.microsoft.com/office/2019/extlst" xmlns:r="http://schemas.openxmlformats.org/officeDocument/2006/relationships" xmlns:m="http://schemas.openxmlformats.org/officeDocument/2006/math" xmlns:v="urn:schemas-microsoft-com:vml" xmlns:wp14="http://schemas.microsoft.com/office/word/2010/wordprocessingDrawing" xmlns:wp="http://schemas.openxmlformats.org/drawingml/2006/wordprocessingDrawing" xmlns:w10="urn:schemas-microsoft-com:office:word" xmlns:w="http://schemas.openxmlformats.org/wordprocessingml/2006/main" xmlns:w14="http://schemas.microsoft.com/office/word/2010/wordml" xmlns:w15="http://schemas.microsoft.com/office/word/2012/wordml" xmlns:w16cex="http://schemas.microsoft.com/office/word/2018/wordml/cex" xmlns:w16cid="http://schemas.microsoft.com/office/word/2016/wordml/cid" xmlns:w16="http://schemas.microsoft.com/office/word/2018/wordml" xmlns:w16du="http://schemas.microsoft.com/office/word/2023/wordml/word16du" xmlns:w16sdtdh="http://schemas.microsoft.com/office/word/2020/wordml/sdtdatahash" xmlns:w16se="http://schemas.microsoft.com/office/word/2015/wordml/symex" xmlns:wpg="http://schemas.microsoft.com/office/word/2010/wordprocessingGroup" xmlns:wpi="http://schemas.microsoft.com/office/word/2010/wordprocessingInk" xmlns:wne="http://schemas.microsoft.com/office/word/2006/wordml" xmlns:wps="http://schemas.microsoft.com/office/word/2010/wordprocessingShape" mc:Ignorable="w14 w15 w16se w16cid w16 w16cex w16sdtdh w16du wp14">
   <w:p>
     <w:pPr>
       <w:spacing w:after="0" w:line="259" w:lineRule="auto"/>
@@ -20610,7 +21164,7 @@
 </file>
 
 <file path=word/header2.xml><?xml version="1.0" encoding="utf-8"?>
-<w:hdr xmlns:wpc="http://schemas.microsoft.com/office/word/2010/wordprocessingCanvas" xmlns:cx="http://schemas.microsoft.com/office/drawing/2014/chartex" xmlns:cx1="http://schemas.microsoft.com/office/drawing/2015/9/8/chartex" xmlns:cx2="http://schemas.microsoft.com/office/drawing/2015/10/21/chartex" xmlns:cx3="http://schemas.microsoft.com/office/drawing/2016/5/9/chartex" xmlns:cx4="http://schemas.microsoft.com/office/drawing/2016/5/10/chartex" xmlns:cx5="http://schemas.microsoft.com/office/drawing/2016/5/11/chartex" xmlns:cx6="http://schemas.microsoft.com/office/drawing/2016/5/12/chartex" xmlns:cx7="http://schemas.microsoft.com/office/drawing/2016/5/13/chartex" xmlns:cx8="http://schemas.microsoft.com/office/drawing/2016/5/14/chartex" xmlns:mc="http://schemas.openxmlformats.org/markup-compatibility/2006" xmlns:aink="http://schemas.microsoft.com/office/drawing/2016/ink" xmlns:am3d="http://schemas.microsoft.com/office/drawing/2017/model3d" xmlns:o="urn:schemas-microsoft-com:office:office" xmlns:oel="http://schemas.microsoft.com/office/2019/extlst" xmlns:r="http://schemas.openxmlformats.org/officeDocument/2006/relationships" xmlns:m="http://schemas.openxmlformats.org/officeDocument/2006/math" xmlns:v="urn:schemas-microsoft-com:vml" xmlns:wp14="http://schemas.microsoft.com/office/word/2010/wordprocessingDrawing" xmlns:wp="http://schemas.openxmlformats.org/drawingml/2006/wordprocessingDrawing" xmlns:w10="urn:schemas-microsoft-com:office:word" xmlns:w="http://schemas.openxmlformats.org/wordprocessingml/2006/main" xmlns:w14="http://schemas.microsoft.com/office/word/2010/wordml" xmlns:w15="http://schemas.microsoft.com/office/word/2012/wordml" xmlns:w16cex="http://schemas.microsoft.com/office/word/2018/wordml/cex" xmlns:w16cid="http://schemas.microsoft.com/office/word/2016/wordml/cid" xmlns:w16="http://schemas.microsoft.com/office/word/2018/wordml" xmlns:w16sdtdh="http://schemas.microsoft.com/office/word/2020/wordml/sdtdatahash" xmlns:w16se="http://schemas.microsoft.com/office/word/2015/wordml/symex" xmlns:wpg="http://schemas.microsoft.com/office/word/2010/wordprocessingGroup" xmlns:wpi="http://schemas.microsoft.com/office/word/2010/wordprocessingInk" xmlns:wne="http://schemas.microsoft.com/office/word/2006/wordml" xmlns:wps="http://schemas.microsoft.com/office/word/2010/wordprocessingShape" mc:Ignorable="w14 w15 w16se w16cid w16 w16cex w16sdtdh wp14">
+<w:hdr xmlns:wpc="http://schemas.microsoft.com/office/word/2010/wordprocessingCanvas" xmlns:cx="http://schemas.microsoft.com/office/drawing/2014/chartex" xmlns:cx1="http://schemas.microsoft.com/office/drawing/2015/9/8/chartex" xmlns:cx2="http://schemas.microsoft.com/office/drawing/2015/10/21/chartex" xmlns:cx3="http://schemas.microsoft.com/office/drawing/2016/5/9/chartex" xmlns:cx4="http://schemas.microsoft.com/office/drawing/2016/5/10/chartex" xmlns:cx5="http://schemas.microsoft.com/office/drawing/2016/5/11/chartex" xmlns:cx6="http://schemas.microsoft.com/office/drawing/2016/5/12/chartex" xmlns:cx7="http://schemas.microsoft.com/office/drawing/2016/5/13/chartex" xmlns:cx8="http://schemas.microsoft.com/office/drawing/2016/5/14/chartex" xmlns:mc="http://schemas.openxmlformats.org/markup-compatibility/2006" xmlns:aink="http://schemas.microsoft.com/office/drawing/2016/ink" xmlns:am3d="http://schemas.microsoft.com/office/drawing/2017/model3d" xmlns:o="urn:schemas-microsoft-com:office:office" xmlns:oel="http://schemas.microsoft.com/office/2019/extlst" xmlns:r="http://schemas.openxmlformats.org/officeDocument/2006/relationships" xmlns:m="http://schemas.openxmlformats.org/officeDocument/2006/math" xmlns:v="urn:schemas-microsoft-com:vml" xmlns:wp14="http://schemas.microsoft.com/office/word/2010/wordprocessingDrawing" xmlns:wp="http://schemas.openxmlformats.org/drawingml/2006/wordprocessingDrawing" xmlns:w10="urn:schemas-microsoft-com:office:word" xmlns:w="http://schemas.openxmlformats.org/wordprocessingml/2006/main" xmlns:w14="http://schemas.microsoft.com/office/word/2010/wordml" xmlns:w15="http://schemas.microsoft.com/office/word/2012/wordml" xmlns:w16cex="http://schemas.microsoft.com/office/word/2018/wordml/cex" xmlns:w16cid="http://schemas.microsoft.com/office/word/2016/wordml/cid" xmlns:w16="http://schemas.microsoft.com/office/word/2018/wordml" xmlns:w16du="http://schemas.microsoft.com/office/word/2023/wordml/word16du" xmlns:w16sdtdh="http://schemas.microsoft.com/office/word/2020/wordml/sdtdatahash" xmlns:w16se="http://schemas.microsoft.com/office/word/2015/wordml/symex" xmlns:wpg="http://schemas.microsoft.com/office/word/2010/wordprocessingGroup" xmlns:wpi="http://schemas.microsoft.com/office/word/2010/wordprocessingInk" xmlns:wne="http://schemas.microsoft.com/office/word/2006/wordml" xmlns:wps="http://schemas.microsoft.com/office/word/2010/wordprocessingShape" mc:Ignorable="w14 w15 w16se w16cid w16 w16cex w16sdtdh w16du wp14">
   <w:p>
     <w:pPr>
       <w:spacing w:after="0" w:line="259" w:lineRule="auto"/>
@@ -20625,7 +21179,7 @@
 </file>
 
 <file path=word/header3.xml><?xml version="1.0" encoding="utf-8"?>
-<w:hdr xmlns:wpc="http://schemas.microsoft.com/office/word/2010/wordprocessingCanvas" xmlns:cx="http://schemas.microsoft.com/office/drawing/2014/chartex" xmlns:cx1="http://schemas.microsoft.com/office/drawing/2015/9/8/chartex" xmlns:cx2="http://schemas.microsoft.com/office/drawing/2015/10/21/chartex" xmlns:cx3="http://schemas.microsoft.com/office/drawing/2016/5/9/chartex" xmlns:cx4="http://schemas.microsoft.com/office/drawing/2016/5/10/chartex" xmlns:cx5="http://schemas.microsoft.com/office/drawing/2016/5/11/chartex" xmlns:cx6="http://schemas.microsoft.com/office/drawing/2016/5/12/chartex" xmlns:cx7="http://schemas.microsoft.com/office/drawing/2016/5/13/chartex" xmlns:cx8="http://schemas.microsoft.com/office/drawing/2016/5/14/chartex" xmlns:mc="http://schemas.openxmlformats.org/markup-compatibility/2006" xmlns:aink="http://schemas.microsoft.com/office/drawing/2016/ink" xmlns:am3d="http://schemas.microsoft.com/office/drawing/2017/model3d" xmlns:o="urn:schemas-microsoft-com:office:office" xmlns:oel="http://schemas.microsoft.com/office/2019/extlst" xmlns:r="http://schemas.openxmlformats.org/officeDocument/2006/relationships" xmlns:m="http://schemas.openxmlformats.org/officeDocument/2006/math" xmlns:v="urn:schemas-microsoft-com:vml" xmlns:wp14="http://schemas.microsoft.com/office/word/2010/wordprocessingDrawing" xmlns:wp="http://schemas.openxmlformats.org/drawingml/2006/wordprocessingDrawing" xmlns:w10="urn:schemas-microsoft-com:office:word" xmlns:w="http://schemas.openxmlformats.org/wordprocessingml/2006/main" xmlns:w14="http://schemas.microsoft.com/office/word/2010/wordml" xmlns:w15="http://schemas.microsoft.com/office/word/2012/wordml" xmlns:w16cex="http://schemas.microsoft.com/office/word/2018/wordml/cex" xmlns:w16cid="http://schemas.microsoft.com/office/word/2016/wordml/cid" xmlns:w16="http://schemas.microsoft.com/office/word/2018/wordml" xmlns:w16sdtdh="http://schemas.microsoft.com/office/word/2020/wordml/sdtdatahash" xmlns:w16se="http://schemas.microsoft.com/office/word/2015/wordml/symex" xmlns:wpg="http://schemas.microsoft.com/office/word/2010/wordprocessingGroup" xmlns:wpi="http://schemas.microsoft.com/office/word/2010/wordprocessingInk" xmlns:wne="http://schemas.microsoft.com/office/word/2006/wordml" xmlns:wps="http://schemas.microsoft.com/office/word/2010/wordprocessingShape" mc:Ignorable="w14 w15 w16se w16cid w16 w16cex w16sdtdh wp14">
+<w:hdr xmlns:wpc="http://schemas.microsoft.com/office/word/2010/wordprocessingCanvas" xmlns:cx="http://schemas.microsoft.com/office/drawing/2014/chartex" xmlns:cx1="http://schemas.microsoft.com/office/drawing/2015/9/8/chartex" xmlns:cx2="http://schemas.microsoft.com/office/drawing/2015/10/21/chartex" xmlns:cx3="http://schemas.microsoft.com/office/drawing/2016/5/9/chartex" xmlns:cx4="http://schemas.microsoft.com/office/drawing/2016/5/10/chartex" xmlns:cx5="http://schemas.microsoft.com/office/drawing/2016/5/11/chartex" xmlns:cx6="http://schemas.microsoft.com/office/drawing/2016/5/12/chartex" xmlns:cx7="http://schemas.microsoft.com/office/drawing/2016/5/13/chartex" xmlns:cx8="http://schemas.microsoft.com/office/drawing/2016/5/14/chartex" xmlns:mc="http://schemas.openxmlformats.org/markup-compatibility/2006" xmlns:aink="http://schemas.microsoft.com/office/drawing/2016/ink" xmlns:am3d="http://schemas.microsoft.com/office/drawing/2017/model3d" xmlns:o="urn:schemas-microsoft-com:office:office" xmlns:oel="http://schemas.microsoft.com/office/2019/extlst" xmlns:r="http://schemas.openxmlformats.org/officeDocument/2006/relationships" xmlns:m="http://schemas.openxmlformats.org/officeDocument/2006/math" xmlns:v="urn:schemas-microsoft-com:vml" xmlns:wp14="http://schemas.microsoft.com/office/word/2010/wordprocessingDrawing" xmlns:wp="http://schemas.openxmlformats.org/drawingml/2006/wordprocessingDrawing" xmlns:w10="urn:schemas-microsoft-com:office:word" xmlns:w="http://schemas.openxmlformats.org/wordprocessingml/2006/main" xmlns:w14="http://schemas.microsoft.com/office/word/2010/wordml" xmlns:w15="http://schemas.microsoft.com/office/word/2012/wordml" xmlns:w16cex="http://schemas.microsoft.com/office/word/2018/wordml/cex" xmlns:w16cid="http://schemas.microsoft.com/office/word/2016/wordml/cid" xmlns:w16="http://schemas.microsoft.com/office/word/2018/wordml" xmlns:w16du="http://schemas.microsoft.com/office/word/2023/wordml/word16du" xmlns:w16sdtdh="http://schemas.microsoft.com/office/word/2020/wordml/sdtdatahash" xmlns:w16se="http://schemas.microsoft.com/office/word/2015/wordml/symex" xmlns:wpg="http://schemas.microsoft.com/office/word/2010/wordprocessingGroup" xmlns:wpi="http://schemas.microsoft.com/office/word/2010/wordprocessingInk" xmlns:wne="http://schemas.microsoft.com/office/word/2006/wordml" xmlns:wps="http://schemas.microsoft.com/office/word/2010/wordprocessingShape" mc:Ignorable="w14 w15 w16se w16cid w16 w16cex w16sdtdh w16du wp14">
   <w:p>
     <w:pPr>
       <w:spacing w:after="0" w:line="259" w:lineRule="auto"/>
@@ -20640,7 +21194,7 @@
 </file>
 
 <file path=word/numbering.xml><?xml version="1.0" encoding="utf-8"?>
-<w:numbering xmlns:wpc="http://schemas.microsoft.com/office/word/2010/wordprocessingCanvas" xmlns:cx="http://schemas.microsoft.com/office/drawing/2014/chartex" xmlns:cx1="http://schemas.microsoft.com/office/drawing/2015/9/8/chartex" xmlns:cx2="http://schemas.microsoft.com/office/drawing/2015/10/21/chartex" xmlns:cx3="http://schemas.microsoft.com/office/drawing/2016/5/9/chartex" xmlns:cx4="http://schemas.microsoft.com/office/drawing/2016/5/10/chartex" xmlns:cx5="http://schemas.microsoft.com/office/drawing/2016/5/11/chartex" xmlns:cx6="http://schemas.microsoft.com/office/drawing/2016/5/12/chartex" xmlns:cx7="http://schemas.microsoft.com/office/drawing/2016/5/13/chartex" xmlns:cx8="http://schemas.microsoft.com/office/drawing/2016/5/14/chartex" xmlns:mc="http://schemas.openxmlformats.org/markup-compatibility/2006" xmlns:aink="http://schemas.microsoft.com/office/drawing/2016/ink" xmlns:am3d="http://schemas.microsoft.com/office/drawing/2017/model3d" xmlns:o="urn:schemas-microsoft-com:office:office" xmlns:oel="http://schemas.microsoft.com/office/2019/extlst" xmlns:r="http://schemas.openxmlformats.org/officeDocument/2006/relationships" xmlns:m="http://schemas.openxmlformats.org/officeDocument/2006/math" xmlns:v="urn:schemas-microsoft-com:vml" xmlns:wp14="http://schemas.microsoft.com/office/word/2010/wordprocessingDrawing" xmlns:wp="http://schemas.openxmlformats.org/drawingml/2006/wordprocessingDrawing" xmlns:w10="urn:schemas-microsoft-com:office:word" xmlns:w="http://schemas.openxmlformats.org/wordprocessingml/2006/main" xmlns:w14="http://schemas.microsoft.com/office/word/2010/wordml" xmlns:w15="http://schemas.microsoft.com/office/word/2012/wordml" xmlns:w16cex="http://schemas.microsoft.com/office/word/2018/wordml/cex" xmlns:w16cid="http://schemas.microsoft.com/office/word/2016/wordml/cid" xmlns:w16="http://schemas.microsoft.com/office/word/2018/wordml" xmlns:w16sdtdh="http://schemas.microsoft.com/office/word/2020/wordml/sdtdatahash" xmlns:w16se="http://schemas.microsoft.com/office/word/2015/wordml/symex" xmlns:wpg="http://schemas.microsoft.com/office/word/2010/wordprocessingGroup" xmlns:wpi="http://schemas.microsoft.com/office/word/2010/wordprocessingInk" xmlns:wne="http://schemas.microsoft.com/office/word/2006/wordml" xmlns:wps="http://schemas.microsoft.com/office/word/2010/wordprocessingShape" mc:Ignorable="w14 w15 w16se w16cid w16 w16cex w16sdtdh wp14">
+<w:numbering xmlns:wpc="http://schemas.microsoft.com/office/word/2010/wordprocessingCanvas" xmlns:cx="http://schemas.microsoft.com/office/drawing/2014/chartex" xmlns:cx1="http://schemas.microsoft.com/office/drawing/2015/9/8/chartex" xmlns:cx2="http://schemas.microsoft.com/office/drawing/2015/10/21/chartex" xmlns:cx3="http://schemas.microsoft.com/office/drawing/2016/5/9/chartex" xmlns:cx4="http://schemas.microsoft.com/office/drawing/2016/5/10/chartex" xmlns:cx5="http://schemas.microsoft.com/office/drawing/2016/5/11/chartex" xmlns:cx6="http://schemas.microsoft.com/office/drawing/2016/5/12/chartex" xmlns:cx7="http://schemas.microsoft.com/office/drawing/2016/5/13/chartex" xmlns:cx8="http://schemas.microsoft.com/office/drawing/2016/5/14/chartex" xmlns:mc="http://schemas.openxmlformats.org/markup-compatibility/2006" xmlns:aink="http://schemas.microsoft.com/office/drawing/2016/ink" xmlns:am3d="http://schemas.microsoft.com/office/drawing/2017/model3d" xmlns:o="urn:schemas-microsoft-com:office:office" xmlns:oel="http://schemas.microsoft.com/office/2019/extlst" xmlns:r="http://schemas.openxmlformats.org/officeDocument/2006/relationships" xmlns:m="http://schemas.openxmlformats.org/officeDocument/2006/math" xmlns:v="urn:schemas-microsoft-com:vml" xmlns:wp14="http://schemas.microsoft.com/office/word/2010/wordprocessingDrawing" xmlns:wp="http://schemas.openxmlformats.org/drawingml/2006/wordprocessingDrawing" xmlns:w10="urn:schemas-microsoft-com:office:word" xmlns:w="http://schemas.openxmlformats.org/wordprocessingml/2006/main" xmlns:w14="http://schemas.microsoft.com/office/word/2010/wordml" xmlns:w15="http://schemas.microsoft.com/office/word/2012/wordml" xmlns:w16cex="http://schemas.microsoft.com/office/word/2018/wordml/cex" xmlns:w16cid="http://schemas.microsoft.com/office/word/2016/wordml/cid" xmlns:w16="http://schemas.microsoft.com/office/word/2018/wordml" xmlns:w16du="http://schemas.microsoft.com/office/word/2023/wordml/word16du" xmlns:w16sdtdh="http://schemas.microsoft.com/office/word/2020/wordml/sdtdatahash" xmlns:w16se="http://schemas.microsoft.com/office/word/2015/wordml/symex" xmlns:wpg="http://schemas.microsoft.com/office/word/2010/wordprocessingGroup" xmlns:wpi="http://schemas.microsoft.com/office/word/2010/wordprocessingInk" xmlns:wne="http://schemas.microsoft.com/office/word/2006/wordml" xmlns:wps="http://schemas.microsoft.com/office/word/2010/wordprocessingShape" mc:Ignorable="w14 w15 w16se w16cid w16 w16cex w16sdtdh w16du wp14">
   <w:abstractNum w:abstractNumId="0" w15:restartNumberingAfterBreak="0">
     <w:nsid w:val="207A1819"/>
     <w:multiLevelType w:val="hybridMultilevel"/>
@@ -21093,7 +21647,7 @@
 </file>
 
 <file path=word/styles.xml><?xml version="1.0" encoding="utf-8"?>
-<w:styles xmlns:mc="http://schemas.openxmlformats.org/markup-compatibility/2006" xmlns:r="http://schemas.openxmlformats.org/officeDocument/2006/relationships" xmlns:w="http://schemas.openxmlformats.org/wordprocessingml/2006/main" xmlns:w14="http://schemas.microsoft.com/office/word/2010/wordml" xmlns:w15="http://schemas.microsoft.com/office/word/2012/wordml" xmlns:w16cex="http://schemas.microsoft.com/office/word/2018/wordml/cex" xmlns:w16cid="http://schemas.microsoft.com/office/word/2016/wordml/cid" xmlns:w16="http://schemas.microsoft.com/office/word/2018/wordml" xmlns:w16sdtdh="http://schemas.microsoft.com/office/word/2020/wordml/sdtdatahash" xmlns:w16se="http://schemas.microsoft.com/office/word/2015/wordml/symex" mc:Ignorable="w14 w15 w16se w16cid w16 w16cex w16sdtdh">
+<w:styles xmlns:mc="http://schemas.openxmlformats.org/markup-compatibility/2006" xmlns:r="http://schemas.openxmlformats.org/officeDocument/2006/relationships" xmlns:w="http://schemas.openxmlformats.org/wordprocessingml/2006/main" xmlns:w14="http://schemas.microsoft.com/office/word/2010/wordml" xmlns:w15="http://schemas.microsoft.com/office/word/2012/wordml" xmlns:w16cex="http://schemas.microsoft.com/office/word/2018/wordml/cex" xmlns:w16cid="http://schemas.microsoft.com/office/word/2016/wordml/cid" xmlns:w16="http://schemas.microsoft.com/office/word/2018/wordml" xmlns:w16du="http://schemas.microsoft.com/office/word/2023/wordml/word16du" xmlns:w16sdtdh="http://schemas.microsoft.com/office/word/2020/wordml/sdtdatahash" xmlns:w16se="http://schemas.microsoft.com/office/word/2015/wordml/symex" mc:Ignorable="w14 w15 w16se w16cid w16 w16cex w16sdtdh w16du">
   <w:docDefaults>
     <w:rPrDefault>
       <w:rPr>
@@ -21548,7 +22102,6 @@
   <w:style w:type="character" w:default="1" w:styleId="DefaultParagraphFont">
     <w:name w:val="Default Paragraph Font"/>
     <w:uiPriority w:val="1"/>
-    <w:semiHidden/>
     <w:unhideWhenUsed/>
   </w:style>
   <w:style w:type="table" w:default="1" w:styleId="TableNormal">

</xml_diff>